<commit_message>
Reran output files .docx and .html
</commit_message>
<xml_diff>
--- a/Chulwalar_Etel_Exports_Case_Study.docx
+++ b/Chulwalar_Etel_Exports_Case_Study.docx
@@ -28525,106 +28525,106 @@
         <w:rPr>
           <w:rStyle w:val="VerbatimChar"/>
         </w:rPr>
-        <w:t xml:space="preserve">## Jan 2014        4488281 3100770 5917923 2375257  6700670</w:t>
-      </w:r>
-      <w:r>
-        <w:br w:type="textWrapping"/>
-      </w:r>
-      <w:r>
-        <w:rPr>
-          <w:rStyle w:val="VerbatimChar"/>
-        </w:rPr>
-        <w:t xml:space="preserve">## Feb 2014        4502175 2885140 6256815 2148381  7346133</w:t>
-      </w:r>
-      <w:r>
-        <w:br w:type="textWrapping"/>
-      </w:r>
-      <w:r>
-        <w:rPr>
-          <w:rStyle w:val="VerbatimChar"/>
-        </w:rPr>
-        <w:t xml:space="preserve">## Mar 2014        4516113 2726384 6552127 1970853  7948176</w:t>
-      </w:r>
-      <w:r>
-        <w:br w:type="textWrapping"/>
-      </w:r>
-      <w:r>
-        <w:rPr>
-          <w:rStyle w:val="VerbatimChar"/>
-        </w:rPr>
-        <w:t xml:space="preserve">## Apr 2014        4530094 2499225 6832749 1782654  8450023</w:t>
-      </w:r>
-      <w:r>
-        <w:br w:type="textWrapping"/>
-      </w:r>
-      <w:r>
-        <w:rPr>
-          <w:rStyle w:val="VerbatimChar"/>
-        </w:rPr>
-        <w:t xml:space="preserve">## May 2014        4544118 2319600 7012601 1627974  8963727</w:t>
-      </w:r>
-      <w:r>
-        <w:br w:type="textWrapping"/>
-      </w:r>
-      <w:r>
-        <w:rPr>
-          <w:rStyle w:val="VerbatimChar"/>
-        </w:rPr>
-        <w:t xml:space="preserve">## Jun 2014        4558186 2224363 7182178 1520524  9340481</w:t>
-      </w:r>
-      <w:r>
-        <w:br w:type="textWrapping"/>
-      </w:r>
-      <w:r>
-        <w:rPr>
-          <w:rStyle w:val="VerbatimChar"/>
-        </w:rPr>
-        <w:t xml:space="preserve">## Jul 2014        4572297 2170801 7393217 1484227  9792818</w:t>
-      </w:r>
-      <w:r>
-        <w:br w:type="textWrapping"/>
-      </w:r>
-      <w:r>
-        <w:rPr>
-          <w:rStyle w:val="VerbatimChar"/>
-        </w:rPr>
-        <w:t xml:space="preserve">## Aug 2014        4586452 1987855 7550606 1399394 10341900</w:t>
-      </w:r>
-      <w:r>
-        <w:br w:type="textWrapping"/>
-      </w:r>
-      <w:r>
-        <w:rPr>
-          <w:rStyle w:val="VerbatimChar"/>
-        </w:rPr>
-        <w:t xml:space="preserve">## Sep 2014        4600650 1945661 7797045 1270740 10949560</w:t>
-      </w:r>
-      <w:r>
-        <w:br w:type="textWrapping"/>
-      </w:r>
-      <w:r>
-        <w:rPr>
-          <w:rStyle w:val="VerbatimChar"/>
-        </w:rPr>
-        <w:t xml:space="preserve">## Oct 2014        4614893 1857886 8049948 1198977 11205001</w:t>
-      </w:r>
-      <w:r>
-        <w:br w:type="textWrapping"/>
-      </w:r>
-      <w:r>
-        <w:rPr>
-          <w:rStyle w:val="VerbatimChar"/>
-        </w:rPr>
-        <w:t xml:space="preserve">## Nov 2014        4629180 1797573 8337073 1102162 11900928</w:t>
-      </w:r>
-      <w:r>
-        <w:br w:type="textWrapping"/>
-      </w:r>
-      <w:r>
-        <w:rPr>
-          <w:rStyle w:val="VerbatimChar"/>
-        </w:rPr>
-        <w:t xml:space="preserve">## Dec 2014        4643510 1752597 8523061 1083733 12216473</w:t>
+        <w:t xml:space="preserve">## Jan 2014        4488281 3088115 5925250 2420273  6707636</w:t>
+      </w:r>
+      <w:r>
+        <w:br w:type="textWrapping"/>
+      </w:r>
+      <w:r>
+        <w:rPr>
+          <w:rStyle w:val="VerbatimChar"/>
+        </w:rPr>
+        <w:t xml:space="preserve">## Feb 2014        4502175 2873726 6345456 2148120  7359507</w:t>
+      </w:r>
+      <w:r>
+        <w:br w:type="textWrapping"/>
+      </w:r>
+      <w:r>
+        <w:rPr>
+          <w:rStyle w:val="VerbatimChar"/>
+        </w:rPr>
+        <w:t xml:space="preserve">## Mar 2014        4516113 2689016 6591169 2014450  7948409</w:t>
+      </w:r>
+      <w:r>
+        <w:br w:type="textWrapping"/>
+      </w:r>
+      <w:r>
+        <w:rPr>
+          <w:rStyle w:val="VerbatimChar"/>
+        </w:rPr>
+        <w:t xml:space="preserve">## Apr 2014        4530094 2554728 6879901 1834292  8440387</w:t>
+      </w:r>
+      <w:r>
+        <w:br w:type="textWrapping"/>
+      </w:r>
+      <w:r>
+        <w:rPr>
+          <w:rStyle w:val="VerbatimChar"/>
+        </w:rPr>
+        <w:t xml:space="preserve">## May 2014        4544118 2356797 7090057 1706424  9163399</w:t>
+      </w:r>
+      <w:r>
+        <w:br w:type="textWrapping"/>
+      </w:r>
+      <w:r>
+        <w:rPr>
+          <w:rStyle w:val="VerbatimChar"/>
+        </w:rPr>
+        <w:t xml:space="preserve">## Jun 2014        4558186 2258191 7396963 1537299  9692519</w:t>
+      </w:r>
+      <w:r>
+        <w:br w:type="textWrapping"/>
+      </w:r>
+      <w:r>
+        <w:rPr>
+          <w:rStyle w:val="VerbatimChar"/>
+        </w:rPr>
+        <w:t xml:space="preserve">## Jul 2014        4572297 2132702 7604930 1426237 10161853</w:t>
+      </w:r>
+      <w:r>
+        <w:br w:type="textWrapping"/>
+      </w:r>
+      <w:r>
+        <w:rPr>
+          <w:rStyle w:val="VerbatimChar"/>
+        </w:rPr>
+        <w:t xml:space="preserve">## Aug 2014        4586452 2024565 7767881 1347217 10834671</w:t>
+      </w:r>
+      <w:r>
+        <w:br w:type="textWrapping"/>
+      </w:r>
+      <w:r>
+        <w:rPr>
+          <w:rStyle w:val="VerbatimChar"/>
+        </w:rPr>
+        <w:t xml:space="preserve">## Sep 2014        4600650 1977137 7830548 1268811 11238423</w:t>
+      </w:r>
+      <w:r>
+        <w:br w:type="textWrapping"/>
+      </w:r>
+      <w:r>
+        <w:rPr>
+          <w:rStyle w:val="VerbatimChar"/>
+        </w:rPr>
+        <w:t xml:space="preserve">## Oct 2014        4614893 1865592 8091651 1221065 11791332</w:t>
+      </w:r>
+      <w:r>
+        <w:br w:type="textWrapping"/>
+      </w:r>
+      <w:r>
+        <w:rPr>
+          <w:rStyle w:val="VerbatimChar"/>
+        </w:rPr>
+        <w:t xml:space="preserve">## Nov 2014        4629180 1809284 8264089 1184871 12138552</w:t>
+      </w:r>
+      <w:r>
+        <w:br w:type="textWrapping"/>
+      </w:r>
+      <w:r>
+        <w:rPr>
+          <w:rStyle w:val="VerbatimChar"/>
+        </w:rPr>
+        <w:t xml:space="preserve">## Dec 2014        4643510 1734926 8367264 1088540 12321867</w:t>
       </w:r>
       <w:r>
         <w:br w:type="textWrapping"/>
@@ -28642,106 +28642,106 @@
         <w:rPr>
           <w:rStyle w:val="VerbatimChar"/>
         </w:rPr>
-        <w:t xml:space="preserve">## Jan 2014        4488281 3100770 5917923 2375257  6700670</w:t>
-      </w:r>
-      <w:r>
-        <w:br w:type="textWrapping"/>
-      </w:r>
-      <w:r>
-        <w:rPr>
-          <w:rStyle w:val="VerbatimChar"/>
-        </w:rPr>
-        <w:t xml:space="preserve">## Feb 2014        4502175 2885140 6256815 2148381  7346133</w:t>
-      </w:r>
-      <w:r>
-        <w:br w:type="textWrapping"/>
-      </w:r>
-      <w:r>
-        <w:rPr>
-          <w:rStyle w:val="VerbatimChar"/>
-        </w:rPr>
-        <w:t xml:space="preserve">## Mar 2014        4516113 2726384 6552127 1970853  7948176</w:t>
-      </w:r>
-      <w:r>
-        <w:br w:type="textWrapping"/>
-      </w:r>
-      <w:r>
-        <w:rPr>
-          <w:rStyle w:val="VerbatimChar"/>
-        </w:rPr>
-        <w:t xml:space="preserve">## Apr 2014        4530094 2499225 6832749 1782654  8450023</w:t>
-      </w:r>
-      <w:r>
-        <w:br w:type="textWrapping"/>
-      </w:r>
-      <w:r>
-        <w:rPr>
-          <w:rStyle w:val="VerbatimChar"/>
-        </w:rPr>
-        <w:t xml:space="preserve">## May 2014        4544118 2319600 7012601 1627974  8963727</w:t>
-      </w:r>
-      <w:r>
-        <w:br w:type="textWrapping"/>
-      </w:r>
-      <w:r>
-        <w:rPr>
-          <w:rStyle w:val="VerbatimChar"/>
-        </w:rPr>
-        <w:t xml:space="preserve">## Jun 2014        4558186 2224363 7182178 1520524  9340481</w:t>
-      </w:r>
-      <w:r>
-        <w:br w:type="textWrapping"/>
-      </w:r>
-      <w:r>
-        <w:rPr>
-          <w:rStyle w:val="VerbatimChar"/>
-        </w:rPr>
-        <w:t xml:space="preserve">## Jul 2014        4572297 2170801 7393217 1484227  9792818</w:t>
-      </w:r>
-      <w:r>
-        <w:br w:type="textWrapping"/>
-      </w:r>
-      <w:r>
-        <w:rPr>
-          <w:rStyle w:val="VerbatimChar"/>
-        </w:rPr>
-        <w:t xml:space="preserve">## Aug 2014        4586452 1987855 7550606 1399394 10341900</w:t>
-      </w:r>
-      <w:r>
-        <w:br w:type="textWrapping"/>
-      </w:r>
-      <w:r>
-        <w:rPr>
-          <w:rStyle w:val="VerbatimChar"/>
-        </w:rPr>
-        <w:t xml:space="preserve">## Sep 2014        4600650 1945661 7797045 1270740 10949560</w:t>
-      </w:r>
-      <w:r>
-        <w:br w:type="textWrapping"/>
-      </w:r>
-      <w:r>
-        <w:rPr>
-          <w:rStyle w:val="VerbatimChar"/>
-        </w:rPr>
-        <w:t xml:space="preserve">## Oct 2014        4614893 1857886 8049948 1198977 11205001</w:t>
-      </w:r>
-      <w:r>
-        <w:br w:type="textWrapping"/>
-      </w:r>
-      <w:r>
-        <w:rPr>
-          <w:rStyle w:val="VerbatimChar"/>
-        </w:rPr>
-        <w:t xml:space="preserve">## Nov 2014        4629180 1797573 8337073 1102162 11900928</w:t>
-      </w:r>
-      <w:r>
-        <w:br w:type="textWrapping"/>
-      </w:r>
-      <w:r>
-        <w:rPr>
-          <w:rStyle w:val="VerbatimChar"/>
-        </w:rPr>
-        <w:t xml:space="preserve">## Dec 2014        4643510 1752597 8523061 1083733 12216473</w:t>
+        <w:t xml:space="preserve">## Jan 2014        4488281 3088115 5925250 2420273  6707636</w:t>
+      </w:r>
+      <w:r>
+        <w:br w:type="textWrapping"/>
+      </w:r>
+      <w:r>
+        <w:rPr>
+          <w:rStyle w:val="VerbatimChar"/>
+        </w:rPr>
+        <w:t xml:space="preserve">## Feb 2014        4502175 2873726 6345456 2148120  7359507</w:t>
+      </w:r>
+      <w:r>
+        <w:br w:type="textWrapping"/>
+      </w:r>
+      <w:r>
+        <w:rPr>
+          <w:rStyle w:val="VerbatimChar"/>
+        </w:rPr>
+        <w:t xml:space="preserve">## Mar 2014        4516113 2689016 6591169 2014450  7948409</w:t>
+      </w:r>
+      <w:r>
+        <w:br w:type="textWrapping"/>
+      </w:r>
+      <w:r>
+        <w:rPr>
+          <w:rStyle w:val="VerbatimChar"/>
+        </w:rPr>
+        <w:t xml:space="preserve">## Apr 2014        4530094 2554728 6879901 1834292  8440387</w:t>
+      </w:r>
+      <w:r>
+        <w:br w:type="textWrapping"/>
+      </w:r>
+      <w:r>
+        <w:rPr>
+          <w:rStyle w:val="VerbatimChar"/>
+        </w:rPr>
+        <w:t xml:space="preserve">## May 2014        4544118 2356797 7090057 1706424  9163399</w:t>
+      </w:r>
+      <w:r>
+        <w:br w:type="textWrapping"/>
+      </w:r>
+      <w:r>
+        <w:rPr>
+          <w:rStyle w:val="VerbatimChar"/>
+        </w:rPr>
+        <w:t xml:space="preserve">## Jun 2014        4558186 2258191 7396963 1537299  9692519</w:t>
+      </w:r>
+      <w:r>
+        <w:br w:type="textWrapping"/>
+      </w:r>
+      <w:r>
+        <w:rPr>
+          <w:rStyle w:val="VerbatimChar"/>
+        </w:rPr>
+        <w:t xml:space="preserve">## Jul 2014        4572297 2132702 7604930 1426237 10161853</w:t>
+      </w:r>
+      <w:r>
+        <w:br w:type="textWrapping"/>
+      </w:r>
+      <w:r>
+        <w:rPr>
+          <w:rStyle w:val="VerbatimChar"/>
+        </w:rPr>
+        <w:t xml:space="preserve">## Aug 2014        4586452 2024565 7767881 1347217 10834671</w:t>
+      </w:r>
+      <w:r>
+        <w:br w:type="textWrapping"/>
+      </w:r>
+      <w:r>
+        <w:rPr>
+          <w:rStyle w:val="VerbatimChar"/>
+        </w:rPr>
+        <w:t xml:space="preserve">## Sep 2014        4600650 1977137 7830548 1268811 11238423</w:t>
+      </w:r>
+      <w:r>
+        <w:br w:type="textWrapping"/>
+      </w:r>
+      <w:r>
+        <w:rPr>
+          <w:rStyle w:val="VerbatimChar"/>
+        </w:rPr>
+        <w:t xml:space="preserve">## Oct 2014        4614893 1865592 8091651 1221065 11791332</w:t>
+      </w:r>
+      <w:r>
+        <w:br w:type="textWrapping"/>
+      </w:r>
+      <w:r>
+        <w:rPr>
+          <w:rStyle w:val="VerbatimChar"/>
+        </w:rPr>
+        <w:t xml:space="preserve">## Nov 2014        4629180 1809284 8264089 1184871 12138552</w:t>
+      </w:r>
+      <w:r>
+        <w:br w:type="textWrapping"/>
+      </w:r>
+      <w:r>
+        <w:rPr>
+          <w:rStyle w:val="VerbatimChar"/>
+        </w:rPr>
+        <w:t xml:space="preserve">## Dec 2014        4643510 1734926 8367264 1088540 12321867</w:t>
       </w:r>
     </w:p>
     <w:p>
@@ -29592,106 +29592,106 @@
         <w:rPr>
           <w:rStyle w:val="VerbatimChar"/>
         </w:rPr>
-        <w:t xml:space="preserve">## Jan 2014        4470648 3082124 5872468 2303634  6605505</w:t>
-      </w:r>
-      <w:r>
-        <w:br w:type="textWrapping"/>
-      </w:r>
-      <w:r>
-        <w:rPr>
-          <w:rStyle w:val="VerbatimChar"/>
-        </w:rPr>
-        <w:t xml:space="preserve">## Feb 2014        4473164 2809934 6153848 2126987  7289865</w:t>
-      </w:r>
-      <w:r>
-        <w:br w:type="textWrapping"/>
-      </w:r>
-      <w:r>
-        <w:rPr>
-          <w:rStyle w:val="VerbatimChar"/>
-        </w:rPr>
-        <w:t xml:space="preserve">## Mar 2014        4475630 2609079 6487121 1903088  7986916</w:t>
-      </w:r>
-      <w:r>
-        <w:br w:type="textWrapping"/>
-      </w:r>
-      <w:r>
-        <w:rPr>
-          <w:rStyle w:val="VerbatimChar"/>
-        </w:rPr>
-        <w:t xml:space="preserve">## Apr 2014        4478047 2477828 6755686 1747248  8428101</w:t>
-      </w:r>
-      <w:r>
-        <w:br w:type="textWrapping"/>
-      </w:r>
-      <w:r>
-        <w:rPr>
-          <w:rStyle w:val="VerbatimChar"/>
-        </w:rPr>
-        <w:t xml:space="preserve">## May 2014        4480418 2300515 6940497 1601438  8990649</w:t>
-      </w:r>
-      <w:r>
-        <w:br w:type="textWrapping"/>
-      </w:r>
-      <w:r>
-        <w:rPr>
-          <w:rStyle w:val="VerbatimChar"/>
-        </w:rPr>
-        <w:t xml:space="preserve">## Jun 2014        4482742 2163301 7141444 1495247  9435817</w:t>
-      </w:r>
-      <w:r>
-        <w:br w:type="textWrapping"/>
-      </w:r>
-      <w:r>
-        <w:rPr>
-          <w:rStyle w:val="VerbatimChar"/>
-        </w:rPr>
-        <w:t xml:space="preserve">## Jul 2014        4485020 2060274 7333476 1430842  9805275</w:t>
-      </w:r>
-      <w:r>
-        <w:br w:type="textWrapping"/>
-      </w:r>
-      <w:r>
-        <w:rPr>
-          <w:rStyle w:val="VerbatimChar"/>
-        </w:rPr>
-        <w:t xml:space="preserve">## Aug 2014        4487253 1959430 7491176 1313749 10386422</w:t>
-      </w:r>
-      <w:r>
-        <w:br w:type="textWrapping"/>
-      </w:r>
-      <w:r>
-        <w:rPr>
-          <w:rStyle w:val="VerbatimChar"/>
-        </w:rPr>
-        <w:t xml:space="preserve">## Sep 2014        4489443 1899053 7578448 1282197 10551446</w:t>
-      </w:r>
-      <w:r>
-        <w:br w:type="textWrapping"/>
-      </w:r>
-      <w:r>
-        <w:rPr>
-          <w:rStyle w:val="VerbatimChar"/>
-        </w:rPr>
-        <w:t xml:space="preserve">## Oct 2014        4491589 1811140 7887050 1176623 11078078</w:t>
-      </w:r>
-      <w:r>
-        <w:br w:type="textWrapping"/>
-      </w:r>
-      <w:r>
-        <w:rPr>
-          <w:rStyle w:val="VerbatimChar"/>
-        </w:rPr>
-        <w:t xml:space="preserve">## Nov 2014        4493694 1718595 8031693 1081601 11789133</w:t>
-      </w:r>
-      <w:r>
-        <w:br w:type="textWrapping"/>
-      </w:r>
-      <w:r>
-        <w:rPr>
-          <w:rStyle w:val="VerbatimChar"/>
-        </w:rPr>
-        <w:t xml:space="preserve">## Dec 2014        4495757 1647267 8228318 1040023 12257271</w:t>
+        <w:t xml:space="preserve">## Jan 2014        4470648 3093312 5915594 2391206  6598493</w:t>
+      </w:r>
+      <w:r>
+        <w:br w:type="textWrapping"/>
+      </w:r>
+      <w:r>
+        <w:rPr>
+          <w:rStyle w:val="VerbatimChar"/>
+        </w:rPr>
+        <w:t xml:space="preserve">## Feb 2014        4473164 2827055 6262884 2169066  7305926</w:t>
+      </w:r>
+      <w:r>
+        <w:br w:type="textWrapping"/>
+      </w:r>
+      <w:r>
+        <w:rPr>
+          <w:rStyle w:val="VerbatimChar"/>
+        </w:rPr>
+        <w:t xml:space="preserve">## Mar 2014        4475630 2640821 6554810 1888594  7977975</w:t>
+      </w:r>
+      <w:r>
+        <w:br w:type="textWrapping"/>
+      </w:r>
+      <w:r>
+        <w:rPr>
+          <w:rStyle w:val="VerbatimChar"/>
+        </w:rPr>
+        <w:t xml:space="preserve">## Apr 2014        4478047 2457711 6732160 1808000  8295808</w:t>
+      </w:r>
+      <w:r>
+        <w:br w:type="textWrapping"/>
+      </w:r>
+      <w:r>
+        <w:rPr>
+          <w:rStyle w:val="VerbatimChar"/>
+        </w:rPr>
+        <w:t xml:space="preserve">## May 2014        4480418 2313808 7054261 1652860  8975078</w:t>
+      </w:r>
+      <w:r>
+        <w:br w:type="textWrapping"/>
+      </w:r>
+      <w:r>
+        <w:rPr>
+          <w:rStyle w:val="VerbatimChar"/>
+        </w:rPr>
+        <w:t xml:space="preserve">## Jun 2014        4482742 2248118 7192296 1553133  9507856</w:t>
+      </w:r>
+      <w:r>
+        <w:br w:type="textWrapping"/>
+      </w:r>
+      <w:r>
+        <w:rPr>
+          <w:rStyle w:val="VerbatimChar"/>
+        </w:rPr>
+        <w:t xml:space="preserve">## Jul 2014        4485020 2108341 7320856 1440358  9891682</w:t>
+      </w:r>
+      <w:r>
+        <w:br w:type="textWrapping"/>
+      </w:r>
+      <w:r>
+        <w:rPr>
+          <w:rStyle w:val="VerbatimChar"/>
+        </w:rPr>
+        <w:t xml:space="preserve">## Aug 2014        4487253 1965887 7501251 1377621 10271249</w:t>
+      </w:r>
+      <w:r>
+        <w:br w:type="textWrapping"/>
+      </w:r>
+      <w:r>
+        <w:rPr>
+          <w:rStyle w:val="VerbatimChar"/>
+        </w:rPr>
+        <w:t xml:space="preserve">## Sep 2014        4489443 1929469 7715232 1295809 10571906</w:t>
+      </w:r>
+      <w:r>
+        <w:br w:type="textWrapping"/>
+      </w:r>
+      <w:r>
+        <w:rPr>
+          <w:rStyle w:val="VerbatimChar"/>
+        </w:rPr>
+        <w:t xml:space="preserve">## Oct 2014        4491589 1858922 7921688 1237930 11417652</w:t>
+      </w:r>
+      <w:r>
+        <w:br w:type="textWrapping"/>
+      </w:r>
+      <w:r>
+        <w:rPr>
+          <w:rStyle w:val="VerbatimChar"/>
+        </w:rPr>
+        <w:t xml:space="preserve">## Nov 2014        4493694 1786954 8094435 1137834 11756944</w:t>
+      </w:r>
+      <w:r>
+        <w:br w:type="textWrapping"/>
+      </w:r>
+      <w:r>
+        <w:rPr>
+          <w:rStyle w:val="VerbatimChar"/>
+        </w:rPr>
+        <w:t xml:space="preserve">## Dec 2014        4495757 1702482 8159257 1079300 12355368</w:t>
       </w:r>
       <w:r>
         <w:br w:type="textWrapping"/>
@@ -29709,106 +29709,106 @@
         <w:rPr>
           <w:rStyle w:val="VerbatimChar"/>
         </w:rPr>
-        <w:t xml:space="preserve">## Jan 2014        4470648 3082124 5872468 2303634  6605505</w:t>
-      </w:r>
-      <w:r>
-        <w:br w:type="textWrapping"/>
-      </w:r>
-      <w:r>
-        <w:rPr>
-          <w:rStyle w:val="VerbatimChar"/>
-        </w:rPr>
-        <w:t xml:space="preserve">## Feb 2014        4473164 2809934 6153848 2126987  7289865</w:t>
-      </w:r>
-      <w:r>
-        <w:br w:type="textWrapping"/>
-      </w:r>
-      <w:r>
-        <w:rPr>
-          <w:rStyle w:val="VerbatimChar"/>
-        </w:rPr>
-        <w:t xml:space="preserve">## Mar 2014        4475630 2609079 6487121 1903088  7986916</w:t>
-      </w:r>
-      <w:r>
-        <w:br w:type="textWrapping"/>
-      </w:r>
-      <w:r>
-        <w:rPr>
-          <w:rStyle w:val="VerbatimChar"/>
-        </w:rPr>
-        <w:t xml:space="preserve">## Apr 2014        4478047 2477828 6755686 1747248  8428101</w:t>
-      </w:r>
-      <w:r>
-        <w:br w:type="textWrapping"/>
-      </w:r>
-      <w:r>
-        <w:rPr>
-          <w:rStyle w:val="VerbatimChar"/>
-        </w:rPr>
-        <w:t xml:space="preserve">## May 2014        4480418 2300515 6940497 1601438  8990649</w:t>
-      </w:r>
-      <w:r>
-        <w:br w:type="textWrapping"/>
-      </w:r>
-      <w:r>
-        <w:rPr>
-          <w:rStyle w:val="VerbatimChar"/>
-        </w:rPr>
-        <w:t xml:space="preserve">## Jun 2014        4482742 2163301 7141444 1495247  9435817</w:t>
-      </w:r>
-      <w:r>
-        <w:br w:type="textWrapping"/>
-      </w:r>
-      <w:r>
-        <w:rPr>
-          <w:rStyle w:val="VerbatimChar"/>
-        </w:rPr>
-        <w:t xml:space="preserve">## Jul 2014        4485020 2060274 7333476 1430842  9805275</w:t>
-      </w:r>
-      <w:r>
-        <w:br w:type="textWrapping"/>
-      </w:r>
-      <w:r>
-        <w:rPr>
-          <w:rStyle w:val="VerbatimChar"/>
-        </w:rPr>
-        <w:t xml:space="preserve">## Aug 2014        4487253 1959430 7491176 1313749 10386422</w:t>
-      </w:r>
-      <w:r>
-        <w:br w:type="textWrapping"/>
-      </w:r>
-      <w:r>
-        <w:rPr>
-          <w:rStyle w:val="VerbatimChar"/>
-        </w:rPr>
-        <w:t xml:space="preserve">## Sep 2014        4489443 1899053 7578448 1282197 10551446</w:t>
-      </w:r>
-      <w:r>
-        <w:br w:type="textWrapping"/>
-      </w:r>
-      <w:r>
-        <w:rPr>
-          <w:rStyle w:val="VerbatimChar"/>
-        </w:rPr>
-        <w:t xml:space="preserve">## Oct 2014        4491589 1811140 7887050 1176623 11078078</w:t>
-      </w:r>
-      <w:r>
-        <w:br w:type="textWrapping"/>
-      </w:r>
-      <w:r>
-        <w:rPr>
-          <w:rStyle w:val="VerbatimChar"/>
-        </w:rPr>
-        <w:t xml:space="preserve">## Nov 2014        4493694 1718595 8031693 1081601 11789133</w:t>
-      </w:r>
-      <w:r>
-        <w:br w:type="textWrapping"/>
-      </w:r>
-      <w:r>
-        <w:rPr>
-          <w:rStyle w:val="VerbatimChar"/>
-        </w:rPr>
-        <w:t xml:space="preserve">## Dec 2014        4495757 1647267 8228318 1040023 12257271</w:t>
+        <w:t xml:space="preserve">## Jan 2014        4470648 3093312 5915594 2391206  6598493</w:t>
+      </w:r>
+      <w:r>
+        <w:br w:type="textWrapping"/>
+      </w:r>
+      <w:r>
+        <w:rPr>
+          <w:rStyle w:val="VerbatimChar"/>
+        </w:rPr>
+        <w:t xml:space="preserve">## Feb 2014        4473164 2827055 6262884 2169066  7305926</w:t>
+      </w:r>
+      <w:r>
+        <w:br w:type="textWrapping"/>
+      </w:r>
+      <w:r>
+        <w:rPr>
+          <w:rStyle w:val="VerbatimChar"/>
+        </w:rPr>
+        <w:t xml:space="preserve">## Mar 2014        4475630 2640821 6554810 1888594  7977975</w:t>
+      </w:r>
+      <w:r>
+        <w:br w:type="textWrapping"/>
+      </w:r>
+      <w:r>
+        <w:rPr>
+          <w:rStyle w:val="VerbatimChar"/>
+        </w:rPr>
+        <w:t xml:space="preserve">## Apr 2014        4478047 2457711 6732160 1808000  8295808</w:t>
+      </w:r>
+      <w:r>
+        <w:br w:type="textWrapping"/>
+      </w:r>
+      <w:r>
+        <w:rPr>
+          <w:rStyle w:val="VerbatimChar"/>
+        </w:rPr>
+        <w:t xml:space="preserve">## May 2014        4480418 2313808 7054261 1652860  8975078</w:t>
+      </w:r>
+      <w:r>
+        <w:br w:type="textWrapping"/>
+      </w:r>
+      <w:r>
+        <w:rPr>
+          <w:rStyle w:val="VerbatimChar"/>
+        </w:rPr>
+        <w:t xml:space="preserve">## Jun 2014        4482742 2248118 7192296 1553133  9507856</w:t>
+      </w:r>
+      <w:r>
+        <w:br w:type="textWrapping"/>
+      </w:r>
+      <w:r>
+        <w:rPr>
+          <w:rStyle w:val="VerbatimChar"/>
+        </w:rPr>
+        <w:t xml:space="preserve">## Jul 2014        4485020 2108341 7320856 1440358  9891682</w:t>
+      </w:r>
+      <w:r>
+        <w:br w:type="textWrapping"/>
+      </w:r>
+      <w:r>
+        <w:rPr>
+          <w:rStyle w:val="VerbatimChar"/>
+        </w:rPr>
+        <w:t xml:space="preserve">## Aug 2014        4487253 1965887 7501251 1377621 10271249</w:t>
+      </w:r>
+      <w:r>
+        <w:br w:type="textWrapping"/>
+      </w:r>
+      <w:r>
+        <w:rPr>
+          <w:rStyle w:val="VerbatimChar"/>
+        </w:rPr>
+        <w:t xml:space="preserve">## Sep 2014        4489443 1929469 7715232 1295809 10571906</w:t>
+      </w:r>
+      <w:r>
+        <w:br w:type="textWrapping"/>
+      </w:r>
+      <w:r>
+        <w:rPr>
+          <w:rStyle w:val="VerbatimChar"/>
+        </w:rPr>
+        <w:t xml:space="preserve">## Oct 2014        4491589 1858922 7921688 1237930 11417652</w:t>
+      </w:r>
+      <w:r>
+        <w:br w:type="textWrapping"/>
+      </w:r>
+      <w:r>
+        <w:rPr>
+          <w:rStyle w:val="VerbatimChar"/>
+        </w:rPr>
+        <w:t xml:space="preserve">## Nov 2014        4493694 1786954 8094435 1137834 11756944</w:t>
+      </w:r>
+      <w:r>
+        <w:br w:type="textWrapping"/>
+      </w:r>
+      <w:r>
+        <w:rPr>
+          <w:rStyle w:val="VerbatimChar"/>
+        </w:rPr>
+        <w:t xml:space="preserve">## Dec 2014        4495757 1702482 8159257 1079300 12355368</w:t>
       </w:r>
     </w:p>
     <w:p>
@@ -40946,7 +40946,7 @@
     </w:lvl>
   </w:abstractNum>
   <w:abstractNum w:abstractNumId="990">
-    <w:nsid w:val="664ae2e2"/>
+    <w:nsid w:val="b0f1a787"/>
     <w:multiLevelType w:val="multilevel"/>
     <w:lvl w:ilvl="0">
       <w:numFmt w:val="bullet"/>
@@ -41027,7 +41027,7 @@
     </w:lvl>
   </w:abstractNum>
   <w:abstractNum w:abstractNumId="99411">
-    <w:nsid w:val="f0cf4c28"/>
+    <w:nsid w:val="a5b46229"/>
     <w:multiLevelType w:val="multilevel"/>
     <w:lvl w:ilvl="0">
       <w:start w:val="1"/>
@@ -41115,7 +41115,7 @@
     </w:lvl>
   </w:abstractNum>
   <w:abstractNum w:abstractNumId="991">
-    <w:nsid w:val="dbdab8f2"/>
+    <w:nsid w:val="6b6064bd"/>
     <w:multiLevelType w:val="multilevel"/>
     <w:lvl w:ilvl="0">
       <w:numFmt w:val="bullet"/>

</xml_diff>